<commit_message>
minor updates to make calories as default value; updated readme and design doc
</commit_message>
<xml_diff>
--- a/design_doc.docx
+++ b/design_doc.docx
@@ -100,27 +100,20 @@
           <w:i/>
         </w:rPr>
       </w:pPr>
-    </w:p>
-    <w:p>
-      <w:pPr>
-        <w:rPr>
-          <w:rFonts w:ascii="Helvetica Light" w:hAnsi="Helvetica Light"/>
+      <w:r>
+        <w:rPr>
+          <w:rFonts w:ascii="Baskerville" w:hAnsi="Baskerville"/>
           <w:i/>
-        </w:rPr>
-      </w:pPr>
-      <w:r>
-        <w:rPr>
-          <w:rFonts w:ascii="Baskerville" w:hAnsi="Baskerville"/>
           <w:noProof/>
         </w:rPr>
         <w:drawing>
-          <wp:anchor distT="0" distB="0" distL="114300" distR="114300" simplePos="0" relativeHeight="251673600" behindDoc="0" locked="0" layoutInCell="1" allowOverlap="1" wp14:anchorId="4CA9460D" wp14:editId="3B3FBBD1">
+          <wp:anchor distT="0" distB="0" distL="114300" distR="114300" simplePos="0" relativeHeight="251673600" behindDoc="0" locked="0" layoutInCell="1" allowOverlap="1" wp14:anchorId="4CA9460D" wp14:editId="37E83B98">
             <wp:simplePos x="0" y="0"/>
             <wp:positionH relativeFrom="column">
-              <wp:posOffset>3368040</wp:posOffset>
+              <wp:posOffset>3363595</wp:posOffset>
             </wp:positionH>
             <wp:positionV relativeFrom="paragraph">
-              <wp:posOffset>4445</wp:posOffset>
+              <wp:posOffset>78105</wp:posOffset>
             </wp:positionV>
             <wp:extent cx="2566035" cy="1670685"/>
             <wp:effectExtent l="0" t="0" r="0" b="5715"/>
@@ -177,27 +170,35 @@
           </wp:anchor>
         </w:drawing>
       </w:r>
-      <w:r>
+    </w:p>
+    <w:p>
+      <w:pPr>
         <w:rPr>
           <w:rFonts w:ascii="Helvetica Light" w:hAnsi="Helvetica Light"/>
           <w:i/>
         </w:rPr>
-        <w:t xml:space="preserve">Jian </w:t>
-      </w:r>
-      <w:proofErr w:type="spellStart"/>
+      </w:pPr>
       <w:r>
         <w:rPr>
           <w:rFonts w:ascii="Helvetica Light" w:hAnsi="Helvetica Light"/>
           <w:i/>
         </w:rPr>
-        <w:t>Qiao</w:t>
-      </w:r>
-      <w:proofErr w:type="spellEnd"/>
+        <w:t xml:space="preserve">Jian </w:t>
+      </w:r>
+      <w:proofErr w:type="spellStart"/>
       <w:r>
         <w:rPr>
           <w:rFonts w:ascii="Helvetica Light" w:hAnsi="Helvetica Light"/>
           <w:i/>
         </w:rPr>
+        <w:t>Qiao</w:t>
+      </w:r>
+      <w:proofErr w:type="spellEnd"/>
+      <w:r>
+        <w:rPr>
+          <w:rFonts w:ascii="Helvetica Light" w:hAnsi="Helvetica Light"/>
+          <w:i/>
+        </w:rPr>
         <w:t xml:space="preserve"> (Jack)</w:t>
       </w:r>
     </w:p>
@@ -232,21 +233,7 @@
     <w:p>
       <w:pPr>
         <w:rPr>
-          <w:rFonts w:ascii="Baskerville" w:hAnsi="Baskerville" w:hint="eastAsia"/>
-        </w:rPr>
-      </w:pPr>
-    </w:p>
-    <w:p>
-      <w:pPr>
-        <w:rPr>
-          <w:rFonts w:ascii="Baskerville" w:hAnsi="Baskerville" w:hint="eastAsia"/>
-        </w:rPr>
-      </w:pPr>
-    </w:p>
-    <w:p>
-      <w:pPr>
-        <w:rPr>
-          <w:rFonts w:ascii="Baskerville" w:hAnsi="Baskerville" w:hint="eastAsia"/>
+          <w:rFonts w:ascii="Baskerville" w:hAnsi="Baskerville"/>
         </w:rPr>
       </w:pPr>
     </w:p>
@@ -276,18 +263,64 @@
         </w:rPr>
         <w:t xml:space="preserve">Video: </w:t>
       </w:r>
-    </w:p>
-    <w:p>
-      <w:pPr>
-        <w:rPr>
-          <w:rFonts w:ascii="Baskerville" w:hAnsi="Baskerville"/>
-        </w:rPr>
-      </w:pPr>
-    </w:p>
-    <w:p>
-      <w:pPr>
-        <w:rPr>
-          <w:rFonts w:ascii="Baskerville" w:hAnsi="Baskerville" w:hint="eastAsia"/>
+      <w:r>
+        <w:rPr>
+          <w:rFonts w:ascii="Baskerville" w:hAnsi="Baskerville"/>
+        </w:rPr>
+        <w:t>https://youtu.be/3LRFfCp3J5c</w:t>
+      </w:r>
+    </w:p>
+    <w:p>
+      <w:pPr>
+        <w:rPr>
+          <w:rFonts w:ascii="Baskerville" w:hAnsi="Baskerville"/>
+        </w:rPr>
+      </w:pPr>
+    </w:p>
+    <w:p>
+      <w:pPr>
+        <w:rPr>
+          <w:rFonts w:ascii="Baskerville" w:hAnsi="Baskerville"/>
+        </w:rPr>
+      </w:pPr>
+      <w:proofErr w:type="spellStart"/>
+      <w:r>
+        <w:rPr>
+          <w:rFonts w:ascii="Baskerville" w:hAnsi="Baskerville"/>
+        </w:rPr>
+        <w:t>Github</w:t>
+      </w:r>
+      <w:proofErr w:type="spellEnd"/>
+      <w:r>
+        <w:rPr>
+          <w:rFonts w:ascii="Baskerville" w:hAnsi="Baskerville"/>
+        </w:rPr>
+        <w:t xml:space="preserve"> link:</w:t>
+      </w:r>
+      <w:r>
+        <w:rPr>
+          <w:rFonts w:ascii="Baskerville" w:hAnsi="Baskerville"/>
+        </w:rPr>
+        <w:t xml:space="preserve"> </w:t>
+      </w:r>
+      <w:r>
+        <w:rPr>
+          <w:rFonts w:ascii="Baskerville" w:hAnsi="Baskerville" w:cs="Menlo"/>
+        </w:rPr>
+        <w:t>https://github.com/cs160-sp16/prog-01-crunch-time-qiaojianjack</w:t>
+      </w:r>
+    </w:p>
+    <w:p>
+      <w:pPr>
+        <w:rPr>
+          <w:rFonts w:ascii="Baskerville" w:hAnsi="Baskerville"/>
+        </w:rPr>
+      </w:pPr>
+    </w:p>
+    <w:p>
+      <w:pPr>
+        <w:rPr>
+          <w:rFonts w:ascii="Baskerville" w:hAnsi="Baskerville"/>
         </w:rPr>
       </w:pPr>
     </w:p>
@@ -316,16 +349,8 @@
         <w:rPr>
           <w:rFonts w:ascii="Baskerville" w:hAnsi="Baskerville"/>
         </w:rPr>
-        <w:t xml:space="preserve"> is </w:t>
-      </w:r>
-      <w:proofErr w:type="gramStart"/>
-      <w:r>
-        <w:rPr>
-          <w:rFonts w:ascii="Baskerville" w:hAnsi="Baskerville"/>
-        </w:rPr>
-        <w:t>an</w:t>
-      </w:r>
-      <w:proofErr w:type="gramEnd"/>
+        <w:t xml:space="preserve"> is a</w:t>
+      </w:r>
       <w:r>
         <w:rPr>
           <w:rFonts w:ascii="Baskerville" w:hAnsi="Baskerville"/>
@@ -349,7 +374,7 @@
     <w:p>
       <w:pPr>
         <w:rPr>
-          <w:rFonts w:ascii="Baskerville" w:hAnsi="Baskerville" w:hint="eastAsia"/>
+          <w:rFonts w:ascii="Baskerville" w:hAnsi="Baskerville"/>
         </w:rPr>
       </w:pPr>
     </w:p>
@@ -406,7 +431,7 @@
     <w:p>
       <w:pPr>
         <w:rPr>
-          <w:rFonts w:ascii="Baskerville" w:hAnsi="Baskerville" w:hint="eastAsia"/>
+          <w:rFonts w:ascii="Baskerville" w:hAnsi="Baskerville"/>
         </w:rPr>
       </w:pPr>
       <w:r>
@@ -482,21 +507,23 @@
     <w:p>
       <w:pPr>
         <w:rPr>
-          <w:rFonts w:ascii="Baskerville" w:hAnsi="Baskerville" w:hint="eastAsia"/>
-        </w:rPr>
-      </w:pPr>
-    </w:p>
-    <w:p>
-      <w:pPr>
-        <w:rPr>
-          <w:rFonts w:ascii="Baskerville" w:hAnsi="Baskerville" w:hint="eastAsia"/>
-        </w:rPr>
-      </w:pPr>
-    </w:p>
-    <w:p>
-      <w:pPr>
-        <w:rPr>
-          <w:rFonts w:ascii="Baskerville" w:hAnsi="Baskerville" w:hint="eastAsia"/>
+          <w:rFonts w:ascii="Baskerville" w:hAnsi="Baskerville"/>
+        </w:rPr>
+      </w:pPr>
+      <w:bookmarkStart w:id="0" w:name="_GoBack"/>
+      <w:bookmarkEnd w:id="0"/>
+    </w:p>
+    <w:p>
+      <w:pPr>
+        <w:rPr>
+          <w:rFonts w:ascii="Baskerville" w:hAnsi="Baskerville"/>
+        </w:rPr>
+      </w:pPr>
+    </w:p>
+    <w:p>
+      <w:pPr>
+        <w:rPr>
+          <w:rFonts w:ascii="Baskerville" w:hAnsi="Baskerville"/>
         </w:rPr>
       </w:pPr>
       <w:r>
@@ -558,7 +585,7 @@
                             <w:pPr>
                               <w:jc w:val="both"/>
                               <w:rPr>
-                                <w:rFonts w:ascii="Baskerville" w:hAnsi="Baskerville" w:hint="eastAsia"/>
+                                <w:rFonts w:ascii="Baskerville" w:hAnsi="Baskerville"/>
                               </w:rPr>
                             </w:pPr>
                           </w:p>
@@ -650,21 +677,21 @@
     <w:p>
       <w:pPr>
         <w:rPr>
-          <w:rFonts w:ascii="Baskerville" w:hAnsi="Baskerville" w:hint="eastAsia"/>
-        </w:rPr>
-      </w:pPr>
-    </w:p>
-    <w:p>
-      <w:pPr>
-        <w:rPr>
-          <w:rFonts w:ascii="Baskerville" w:hAnsi="Baskerville" w:hint="eastAsia"/>
-        </w:rPr>
-      </w:pPr>
-    </w:p>
-    <w:p>
-      <w:pPr>
-        <w:rPr>
-          <w:rFonts w:ascii="Baskerville" w:hAnsi="Baskerville" w:hint="eastAsia"/>
+          <w:rFonts w:ascii="Baskerville" w:hAnsi="Baskerville"/>
+        </w:rPr>
+      </w:pPr>
+    </w:p>
+    <w:p>
+      <w:pPr>
+        <w:rPr>
+          <w:rFonts w:ascii="Baskerville" w:hAnsi="Baskerville"/>
+        </w:rPr>
+      </w:pPr>
+    </w:p>
+    <w:p>
+      <w:pPr>
+        <w:rPr>
+          <w:rFonts w:ascii="Baskerville" w:hAnsi="Baskerville"/>
         </w:rPr>
       </w:pPr>
       <w:r>
@@ -810,49 +837,49 @@
     <w:p>
       <w:pPr>
         <w:rPr>
-          <w:rFonts w:ascii="Baskerville" w:hAnsi="Baskerville" w:hint="eastAsia"/>
-        </w:rPr>
-      </w:pPr>
-    </w:p>
-    <w:p>
-      <w:pPr>
-        <w:rPr>
-          <w:rFonts w:ascii="Baskerville" w:hAnsi="Baskerville"/>
-        </w:rPr>
-      </w:pPr>
-    </w:p>
-    <w:p>
-      <w:pPr>
-        <w:rPr>
-          <w:rFonts w:ascii="Baskerville" w:hAnsi="Baskerville"/>
-        </w:rPr>
-      </w:pPr>
-    </w:p>
-    <w:p>
-      <w:pPr>
-        <w:rPr>
-          <w:rFonts w:ascii="Baskerville" w:hAnsi="Baskerville"/>
-        </w:rPr>
-      </w:pPr>
-    </w:p>
-    <w:p>
-      <w:pPr>
-        <w:rPr>
-          <w:rFonts w:ascii="Baskerville" w:hAnsi="Baskerville" w:hint="eastAsia"/>
-        </w:rPr>
-      </w:pPr>
-    </w:p>
-    <w:p>
-      <w:pPr>
-        <w:rPr>
-          <w:rFonts w:ascii="Baskerville" w:hAnsi="Baskerville" w:hint="eastAsia"/>
-        </w:rPr>
-      </w:pPr>
-    </w:p>
-    <w:p>
-      <w:pPr>
-        <w:rPr>
-          <w:rFonts w:ascii="Baskerville" w:hAnsi="Baskerville" w:hint="eastAsia"/>
+          <w:rFonts w:ascii="Baskerville" w:hAnsi="Baskerville"/>
+        </w:rPr>
+      </w:pPr>
+    </w:p>
+    <w:p>
+      <w:pPr>
+        <w:rPr>
+          <w:rFonts w:ascii="Baskerville" w:hAnsi="Baskerville"/>
+        </w:rPr>
+      </w:pPr>
+    </w:p>
+    <w:p>
+      <w:pPr>
+        <w:rPr>
+          <w:rFonts w:ascii="Baskerville" w:hAnsi="Baskerville"/>
+        </w:rPr>
+      </w:pPr>
+    </w:p>
+    <w:p>
+      <w:pPr>
+        <w:rPr>
+          <w:rFonts w:ascii="Baskerville" w:hAnsi="Baskerville"/>
+        </w:rPr>
+      </w:pPr>
+    </w:p>
+    <w:p>
+      <w:pPr>
+        <w:rPr>
+          <w:rFonts w:ascii="Baskerville" w:hAnsi="Baskerville"/>
+        </w:rPr>
+      </w:pPr>
+    </w:p>
+    <w:p>
+      <w:pPr>
+        <w:rPr>
+          <w:rFonts w:ascii="Baskerville" w:hAnsi="Baskerville"/>
+        </w:rPr>
+      </w:pPr>
+    </w:p>
+    <w:p>
+      <w:pPr>
+        <w:rPr>
+          <w:rFonts w:ascii="Baskerville" w:hAnsi="Baskerville"/>
         </w:rPr>
       </w:pPr>
       <w:r>
@@ -915,7 +942,7 @@
           </mc:Choice>
           <mc:Fallback>
             <w:pict>
-              <v:shapetype w14:anchorId="67B85370" id="_x0000_t32" coordsize="21600,21600" o:spt="32" o:oned="t" path="m0,0l21600,21600e" filled="f">
+              <v:shapetype w14:anchorId="604314AA" id="_x0000_t32" coordsize="21600,21600" o:spt="32" o:oned="t" path="m0,0l21600,21600e" filled="f">
                 <v:path arrowok="t" fillok="f" o:connecttype="none"/>
                 <o:lock v:ext="edit" shapetype="t"/>
               </v:shapetype>
@@ -930,56 +957,56 @@
     <w:p>
       <w:pPr>
         <w:rPr>
-          <w:rFonts w:ascii="Baskerville" w:hAnsi="Baskerville" w:hint="eastAsia"/>
-        </w:rPr>
-      </w:pPr>
-    </w:p>
-    <w:p>
-      <w:pPr>
-        <w:rPr>
-          <w:rFonts w:ascii="Baskerville" w:hAnsi="Baskerville"/>
-        </w:rPr>
-      </w:pPr>
-    </w:p>
-    <w:p>
-      <w:pPr>
-        <w:rPr>
-          <w:rFonts w:ascii="Baskerville" w:hAnsi="Baskerville" w:hint="eastAsia"/>
-        </w:rPr>
-      </w:pPr>
-    </w:p>
-    <w:p>
-      <w:pPr>
-        <w:rPr>
-          <w:rFonts w:ascii="Baskerville" w:hAnsi="Baskerville" w:hint="eastAsia"/>
-        </w:rPr>
-      </w:pPr>
-    </w:p>
-    <w:p>
-      <w:pPr>
-        <w:rPr>
-          <w:rFonts w:ascii="Baskerville" w:hAnsi="Baskerville" w:hint="eastAsia"/>
-        </w:rPr>
-      </w:pPr>
-    </w:p>
-    <w:p>
-      <w:pPr>
-        <w:rPr>
-          <w:rFonts w:ascii="Baskerville" w:hAnsi="Baskerville" w:hint="eastAsia"/>
-        </w:rPr>
-      </w:pPr>
-    </w:p>
-    <w:p>
-      <w:pPr>
-        <w:rPr>
-          <w:rFonts w:ascii="Baskerville" w:hAnsi="Baskerville" w:hint="eastAsia"/>
-        </w:rPr>
-      </w:pPr>
-    </w:p>
-    <w:p>
-      <w:pPr>
-        <w:rPr>
-          <w:rFonts w:ascii="Baskerville" w:hAnsi="Baskerville" w:hint="eastAsia"/>
+          <w:rFonts w:ascii="Baskerville" w:hAnsi="Baskerville"/>
+        </w:rPr>
+      </w:pPr>
+    </w:p>
+    <w:p>
+      <w:pPr>
+        <w:rPr>
+          <w:rFonts w:ascii="Baskerville" w:hAnsi="Baskerville"/>
+        </w:rPr>
+      </w:pPr>
+    </w:p>
+    <w:p>
+      <w:pPr>
+        <w:rPr>
+          <w:rFonts w:ascii="Baskerville" w:hAnsi="Baskerville"/>
+        </w:rPr>
+      </w:pPr>
+    </w:p>
+    <w:p>
+      <w:pPr>
+        <w:rPr>
+          <w:rFonts w:ascii="Baskerville" w:hAnsi="Baskerville"/>
+        </w:rPr>
+      </w:pPr>
+    </w:p>
+    <w:p>
+      <w:pPr>
+        <w:rPr>
+          <w:rFonts w:ascii="Baskerville" w:hAnsi="Baskerville"/>
+        </w:rPr>
+      </w:pPr>
+    </w:p>
+    <w:p>
+      <w:pPr>
+        <w:rPr>
+          <w:rFonts w:ascii="Baskerville" w:hAnsi="Baskerville"/>
+        </w:rPr>
+      </w:pPr>
+    </w:p>
+    <w:p>
+      <w:pPr>
+        <w:rPr>
+          <w:rFonts w:ascii="Baskerville" w:hAnsi="Baskerville"/>
+        </w:rPr>
+      </w:pPr>
+    </w:p>
+    <w:p>
+      <w:pPr>
+        <w:rPr>
+          <w:rFonts w:ascii="Baskerville" w:hAnsi="Baskerville"/>
         </w:rPr>
       </w:pPr>
       <w:r>
@@ -1112,7 +1139,7 @@
     <w:p>
       <w:pPr>
         <w:rPr>
-          <w:rFonts w:ascii="Baskerville" w:hAnsi="Baskerville" w:hint="eastAsia"/>
+          <w:rFonts w:ascii="Baskerville" w:hAnsi="Baskerville"/>
         </w:rPr>
       </w:pPr>
       <w:r>
@@ -1243,7 +1270,7 @@
     <w:p>
       <w:pPr>
         <w:rPr>
-          <w:rFonts w:ascii="Baskerville" w:hAnsi="Baskerville" w:hint="eastAsia"/>
+          <w:rFonts w:ascii="Baskerville" w:hAnsi="Baskerville"/>
         </w:rPr>
       </w:pPr>
       <w:r>
@@ -1309,7 +1336,7 @@
           </mc:Choice>
           <mc:Fallback>
             <w:pict>
-              <v:shape w14:anchorId="4EEBF378" id="Straight_x0020_Arrow_x0020_Connector_x0020_14" o:spid="_x0000_s1026" type="#_x0000_t32" style="position:absolute;margin-left:184.05pt;margin-top:.35pt;width:90.35pt;height:36pt;flip:x;z-index:251669504;visibility:visible;mso-wrap-style:square;mso-width-percent:0;mso-wrap-distance-left:9pt;mso-wrap-distance-top:0;mso-wrap-distance-right:9pt;mso-wrap-distance-bottom:0;mso-position-horizontal:absolute;mso-position-horizontal-relative:text;mso-position-vertical:absolute;mso-position-vertical-relative:text;mso-width-percent:0;mso-width-relative:margin" o:gfxdata="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" strokecolor="#5b9bd5 [3204]" strokeweight=".5pt">
+              <v:shape w14:anchorId="51966122" id="Straight_x0020_Arrow_x0020_Connector_x0020_14" o:spid="_x0000_s1026" type="#_x0000_t32" style="position:absolute;margin-left:184.05pt;margin-top:.35pt;width:90.35pt;height:36pt;flip:x;z-index:251669504;visibility:visible;mso-wrap-style:square;mso-width-percent:0;mso-wrap-distance-left:9pt;mso-wrap-distance-top:0;mso-wrap-distance-right:9pt;mso-wrap-distance-bottom:0;mso-position-horizontal:absolute;mso-position-horizontal-relative:text;mso-position-vertical:absolute;mso-position-vertical-relative:text;mso-width-percent:0;mso-width-relative:margin" o:gfxdata="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" strokecolor="#5b9bd5 [3204]" strokeweight=".5pt">
                 <v:stroke endarrow="block" joinstyle="miter"/>
               </v:shape>
             </w:pict>
@@ -1320,14 +1347,14 @@
     <w:p>
       <w:pPr>
         <w:rPr>
-          <w:rFonts w:ascii="Baskerville" w:hAnsi="Baskerville" w:hint="eastAsia"/>
-        </w:rPr>
-      </w:pPr>
-    </w:p>
-    <w:p>
-      <w:pPr>
-        <w:rPr>
-          <w:rFonts w:ascii="Baskerville" w:hAnsi="Baskerville" w:hint="eastAsia"/>
+          <w:rFonts w:ascii="Baskerville" w:hAnsi="Baskerville"/>
+        </w:rPr>
+      </w:pPr>
+    </w:p>
+    <w:p>
+      <w:pPr>
+        <w:rPr>
+          <w:rFonts w:ascii="Baskerville" w:hAnsi="Baskerville"/>
         </w:rPr>
       </w:pPr>
       <w:r>
@@ -1472,67 +1499,65 @@
     <w:p>
       <w:pPr>
         <w:rPr>
-          <w:rFonts w:ascii="Baskerville" w:hAnsi="Baskerville" w:hint="eastAsia"/>
-        </w:rPr>
-      </w:pPr>
-    </w:p>
-    <w:p>
-      <w:pPr>
-        <w:rPr>
-          <w:rFonts w:ascii="Baskerville" w:hAnsi="Baskerville" w:hint="eastAsia"/>
-        </w:rPr>
-      </w:pPr>
-    </w:p>
-    <w:p>
-      <w:pPr>
-        <w:rPr>
-          <w:rFonts w:ascii="Baskerville" w:hAnsi="Baskerville" w:hint="eastAsia"/>
-        </w:rPr>
-      </w:pPr>
-    </w:p>
-    <w:p>
-      <w:pPr>
-        <w:rPr>
-          <w:rFonts w:ascii="Baskerville" w:hAnsi="Baskerville" w:hint="eastAsia"/>
-        </w:rPr>
-      </w:pPr>
-    </w:p>
-    <w:p>
-      <w:pPr>
-        <w:rPr>
-          <w:rFonts w:ascii="Baskerville" w:hAnsi="Baskerville" w:hint="eastAsia"/>
-        </w:rPr>
-      </w:pPr>
-    </w:p>
-    <w:p>
-      <w:pPr>
-        <w:rPr>
-          <w:rFonts w:ascii="Baskerville" w:hAnsi="Baskerville" w:hint="eastAsia"/>
-        </w:rPr>
-      </w:pPr>
-    </w:p>
-    <w:p>
-      <w:pPr>
-        <w:rPr>
-          <w:rFonts w:ascii="Baskerville" w:hAnsi="Baskerville" w:hint="eastAsia"/>
-        </w:rPr>
-      </w:pPr>
-    </w:p>
-    <w:p>
-      <w:pPr>
-        <w:rPr>
-          <w:rFonts w:ascii="Baskerville" w:hAnsi="Baskerville"/>
-        </w:rPr>
-      </w:pPr>
-    </w:p>
-    <w:p>
-      <w:pPr>
-        <w:rPr>
-          <w:rFonts w:ascii="Baskerville" w:hAnsi="Baskerville"/>
-        </w:rPr>
-      </w:pPr>
-      <w:bookmarkStart w:id="0" w:name="_GoBack"/>
-      <w:bookmarkEnd w:id="0"/>
+          <w:rFonts w:ascii="Baskerville" w:hAnsi="Baskerville"/>
+        </w:rPr>
+      </w:pPr>
+    </w:p>
+    <w:p>
+      <w:pPr>
+        <w:rPr>
+          <w:rFonts w:ascii="Baskerville" w:hAnsi="Baskerville"/>
+        </w:rPr>
+      </w:pPr>
+    </w:p>
+    <w:p>
+      <w:pPr>
+        <w:rPr>
+          <w:rFonts w:ascii="Baskerville" w:hAnsi="Baskerville"/>
+        </w:rPr>
+      </w:pPr>
+    </w:p>
+    <w:p>
+      <w:pPr>
+        <w:rPr>
+          <w:rFonts w:ascii="Baskerville" w:hAnsi="Baskerville"/>
+        </w:rPr>
+      </w:pPr>
+    </w:p>
+    <w:p>
+      <w:pPr>
+        <w:rPr>
+          <w:rFonts w:ascii="Baskerville" w:hAnsi="Baskerville"/>
+        </w:rPr>
+      </w:pPr>
+    </w:p>
+    <w:p>
+      <w:pPr>
+        <w:rPr>
+          <w:rFonts w:ascii="Baskerville" w:hAnsi="Baskerville"/>
+        </w:rPr>
+      </w:pPr>
+    </w:p>
+    <w:p>
+      <w:pPr>
+        <w:rPr>
+          <w:rFonts w:ascii="Baskerville" w:hAnsi="Baskerville"/>
+        </w:rPr>
+      </w:pPr>
+    </w:p>
+    <w:p>
+      <w:pPr>
+        <w:rPr>
+          <w:rFonts w:ascii="Baskerville" w:hAnsi="Baskerville"/>
+        </w:rPr>
+      </w:pPr>
+    </w:p>
+    <w:p>
+      <w:pPr>
+        <w:rPr>
+          <w:rFonts w:ascii="Baskerville" w:hAnsi="Baskerville"/>
+        </w:rPr>
+      </w:pPr>
       <w:r>
         <w:rPr>
           <w:rFonts w:ascii="Baskerville" w:hAnsi="Baskerville" w:hint="eastAsia"/>
@@ -1593,7 +1618,7 @@
           </mc:Choice>
           <mc:Fallback>
             <w:pict>
-              <v:shape w14:anchorId="183182F9" id="Straight_x0020_Arrow_x0020_Connector_x0020_16" o:spid="_x0000_s1026" type="#_x0000_t32" style="position:absolute;margin-left:183.85pt;margin-top:11.1pt;width:90pt;height:0;z-index:251671552;visibility:visible;mso-wrap-style:square;mso-wrap-distance-left:9pt;mso-wrap-distance-top:0;mso-wrap-distance-right:9pt;mso-wrap-distance-bottom:0;mso-position-horizontal:absolute;mso-position-horizontal-relative:text;mso-position-vertical:absolute;mso-position-vertical-relative:text" o:gfxdata="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" strokecolor="#5b9bd5 [3204]" strokeweight=".5pt">
+              <v:shape w14:anchorId="1ABA6BFA" id="Straight_x0020_Arrow_x0020_Connector_x0020_16" o:spid="_x0000_s1026" type="#_x0000_t32" style="position:absolute;margin-left:183.85pt;margin-top:11.1pt;width:90pt;height:0;z-index:251671552;visibility:visible;mso-wrap-style:square;mso-wrap-distance-left:9pt;mso-wrap-distance-top:0;mso-wrap-distance-right:9pt;mso-wrap-distance-bottom:0;mso-position-horizontal:absolute;mso-position-horizontal-relative:text;mso-position-vertical:absolute;mso-position-vertical-relative:text" o:gfxdata="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" strokecolor="#5b9bd5 [3204]" strokeweight=".5pt">
                 <v:stroke endarrow="block" joinstyle="miter"/>
               </v:shape>
             </w:pict>
@@ -2616,7 +2641,7 @@
 </file>
 
 <file path=customXml/itemProps1.xml><?xml version="1.0" encoding="utf-8"?>
-<ds:datastoreItem xmlns:ds="http://schemas.openxmlformats.org/officeDocument/2006/customXml" ds:itemID="{75D7A1DA-8C6E-CD4B-870A-95C5F68B5A30}">
+<ds:datastoreItem xmlns:ds="http://schemas.openxmlformats.org/officeDocument/2006/customXml" ds:itemID="{1736CF6A-DD2C-3F42-B366-58F3CBB2B97A}">
   <ds:schemaRefs>
     <ds:schemaRef ds:uri="http://schemas.openxmlformats.org/officeDocument/2006/bibliography"/>
   </ds:schemaRefs>

</xml_diff>